<commit_message>
feat: pembangkitan bilangan acak
</commit_message>
<xml_diff>
--- a/doc/13520086_Implementasi Pembangkitan Bilangan Acak Untuk Menghasilkan Salt Menggunakan  Henon Map.docx
+++ b/doc/13520086_Implementasi Pembangkitan Bilangan Acak Untuk Menghasilkan Salt Menggunakan  Henon Map.docx
@@ -3252,7 +3252,13 @@
           <w:bCs/>
           <w:noProof/>
         </w:rPr>
-        <w:t xml:space="preserve">Gambar </w:t>
+        <w:t>Gambar 4</w:t>
+      </w:r>
+      <w:r>
+        <w:rPr>
+          <w:noProof/>
+        </w:rPr>
+        <w:t xml:space="preserve">. Kode Sumber Kelas </w:t>
       </w:r>
       <w:r>
         <w:rPr>
@@ -3260,27 +3266,287 @@
           <w:bCs/>
           <w:noProof/>
         </w:rPr>
-        <w:t>4</w:t>
-      </w:r>
+        <w:t>HanonMapRNG</w:t>
+      </w:r>
+    </w:p>
+    <w:p>
+      <w:pPr>
+        <w:pStyle w:val="BodyText"/>
+        <w:ind w:firstLine="0"/>
+        <w:jc w:val="center"/>
+      </w:pPr>
       <w:r>
         <w:rPr>
           <w:noProof/>
         </w:rPr>
-        <w:t xml:space="preserve">. Kode Sumber </w:t>
-      </w:r>
+        <w:t xml:space="preserve">Sumber: </w:t>
+      </w:r>
+      <w:r>
+        <w:t>Dokumentasi Penulis</w:t>
+      </w:r>
+    </w:p>
+    <w:p>
+      <w:pPr>
+        <w:ind w:firstLine="288"/>
+        <w:jc w:val="both"/>
+      </w:pPr>
+      <w:r>
+        <w:t xml:space="preserve">Seluruh fungsionalitas untuk membangkitkan salt berada pada kelas </w:t>
+      </w:r>
+      <w:r>
+        <w:rPr>
+          <w:b/>
+          <w:bCs/>
+        </w:rPr>
+        <w:t>HanonMapRNG</w:t>
+      </w:r>
+      <w:r>
+        <w:t>.</w:t>
+      </w:r>
+      <w:r>
+        <w:t xml:space="preserve"> Kelas ini menerima argumen </w:t>
+      </w:r>
+      <w:r>
+        <w:rPr>
+          <w:b/>
+          <w:bCs/>
+        </w:rPr>
+        <w:t>x</w:t>
+      </w:r>
+      <w:r>
+        <w:t xml:space="preserve">, </w:t>
+      </w:r>
+      <w:r>
+        <w:rPr>
+          <w:b/>
+          <w:bCs/>
+        </w:rPr>
+        <w:t>a</w:t>
+      </w:r>
+      <w:r>
+        <w:t xml:space="preserve">, </w:t>
+      </w:r>
+      <w:r>
+        <w:rPr>
+          <w:b/>
+          <w:bCs/>
+        </w:rPr>
+        <w:t>b</w:t>
+      </w:r>
+      <w:r>
+        <w:t xml:space="preserve">, </w:t>
+      </w:r>
+      <w:r>
+        <w:rPr>
+          <w:b/>
+          <w:bCs/>
+        </w:rPr>
+        <w:t>min_size</w:t>
+      </w:r>
+      <w:r>
+        <w:t xml:space="preserve">, dan </w:t>
+      </w:r>
+      <w:r>
+        <w:rPr>
+          <w:b/>
+          <w:bCs/>
+        </w:rPr>
+        <w:t>base_iteration</w:t>
+      </w:r>
+      <w:r>
+        <w:t xml:space="preserve"> yang masing-masing berkorespondensi dengan argumen masukan pengguna pada saat menjalankan program.</w:t>
+      </w:r>
+      <w:r>
+        <w:t xml:space="preserve"> </w:t>
+      </w:r>
+      <w:r>
+        <w:t>Pustaka p</w:t>
+      </w:r>
+      <w:r>
+        <w:t xml:space="preserve">embangkitan </w:t>
+      </w:r>
+      <w:r>
+        <w:rPr>
+          <w:i/>
+          <w:iCs/>
+        </w:rPr>
+        <w:t>salt</w:t>
+      </w:r>
+      <w:r>
+        <w:t xml:space="preserve"> diimplementasikan dalam bentuk kelas</w:t>
+      </w:r>
+      <w:r>
+        <w:t xml:space="preserve"> dikarenakan</w:t>
+      </w:r>
+      <w:r>
+        <w:t xml:space="preserve"> nilai </w:t>
+      </w:r>
+      <w:r>
+        <w:rPr>
+          <w:b/>
+          <w:bCs/>
+        </w:rPr>
+        <w:t>x</w:t>
+      </w:r>
+      <w:r>
+        <w:t xml:space="preserve"> terakhir </w:t>
+      </w:r>
+      <w:r>
+        <w:rPr>
+          <w:i/>
+          <w:iCs/>
+        </w:rPr>
+        <w:t>h</w:t>
+      </w:r>
+      <w:r>
+        <w:rPr>
+          <w:i/>
+          <w:iCs/>
+          <w:lang w:val="en-ID"/>
+        </w:rPr>
+        <w:t>énon map</w:t>
+      </w:r>
+      <w:r>
+        <w:rPr>
+          <w:lang w:val="en-ID"/>
+        </w:rPr>
+        <w:t xml:space="preserve"> pada </w:t>
+      </w:r>
+      <w:r>
+        <w:t xml:space="preserve">pembangkitan </w:t>
+      </w:r>
+      <w:r>
+        <w:rPr>
+          <w:i/>
+          <w:iCs/>
+        </w:rPr>
+        <w:t>salt</w:t>
+      </w:r>
+      <w:r>
+        <w:t xml:space="preserve"> sebelumnya akan dijadikan nilai awal </w:t>
+      </w:r>
+      <w:r>
+        <w:rPr>
+          <w:i/>
+          <w:iCs/>
+        </w:rPr>
+        <w:t>h</w:t>
+      </w:r>
+      <w:r>
+        <w:rPr>
+          <w:i/>
+          <w:iCs/>
+          <w:lang w:val="en-ID"/>
+        </w:rPr>
+        <w:t>énon map</w:t>
+      </w:r>
+      <w:r>
+        <w:rPr>
+          <w:lang w:val="en-ID"/>
+        </w:rPr>
+        <w:t xml:space="preserve"> untuk pembangkitan </w:t>
+      </w:r>
+      <w:r>
+        <w:rPr>
+          <w:i/>
+          <w:iCs/>
+          <w:lang w:val="en-ID"/>
+        </w:rPr>
+        <w:t>salt</w:t>
+      </w:r>
+      <w:r>
+        <w:rPr>
+          <w:lang w:val="en-ID"/>
+        </w:rPr>
+        <w:t xml:space="preserve"> berikutnya.</w:t>
+      </w:r>
+    </w:p>
+    <w:p>
+      <w:pPr>
+        <w:pStyle w:val="Heading2"/>
+      </w:pPr>
+      <w:r>
+        <w:t>Pembangkitan Bilangan Acak</w:t>
+      </w:r>
+    </w:p>
+    <w:p>
       <w:r>
         <w:rPr>
           <w:noProof/>
         </w:rPr>
-        <w:t xml:space="preserve">Kelas </w:t>
-      </w:r>
-      <w:r>
+        <w:drawing>
+          <wp:inline distT="0" distB="0" distL="0" distR="0" wp14:anchorId="479D6632" wp14:editId="6433C671">
+            <wp:extent cx="3200400" cy="597535"/>
+            <wp:effectExtent l="0" t="0" r="0" b="0"/>
+            <wp:docPr id="4" name="Picture 4"/>
+            <wp:cNvGraphicFramePr>
+              <a:graphicFrameLocks xmlns:a="http://schemas.openxmlformats.org/drawingml/2006/main" noChangeAspect="1"/>
+            </wp:cNvGraphicFramePr>
+            <a:graphic xmlns:a="http://schemas.openxmlformats.org/drawingml/2006/main">
+              <a:graphicData uri="http://schemas.openxmlformats.org/drawingml/2006/picture">
+                <pic:pic xmlns:pic="http://schemas.openxmlformats.org/drawingml/2006/picture">
+                  <pic:nvPicPr>
+                    <pic:cNvPr id="1" name=""/>
+                    <pic:cNvPicPr/>
+                  </pic:nvPicPr>
+                  <pic:blipFill>
+                    <a:blip r:embed="rId15"/>
+                    <a:stretch>
+                      <a:fillRect/>
+                    </a:stretch>
+                  </pic:blipFill>
+                  <pic:spPr>
+                    <a:xfrm>
+                      <a:off x="0" y="0"/>
+                      <a:ext cx="3200400" cy="597535"/>
+                    </a:xfrm>
+                    <a:prstGeom prst="rect">
+                      <a:avLst/>
+                    </a:prstGeom>
+                  </pic:spPr>
+                </pic:pic>
+              </a:graphicData>
+            </a:graphic>
+          </wp:inline>
+        </w:drawing>
+      </w:r>
+    </w:p>
+    <w:p>
+      <w:pPr>
+        <w:ind w:left="288"/>
         <w:rPr>
           <w:b/>
           <w:bCs/>
           <w:noProof/>
         </w:rPr>
-        <w:t>HanonMapRNG</w:t>
+      </w:pPr>
+      <w:r>
+        <w:rPr>
+          <w:b/>
+          <w:bCs/>
+          <w:noProof/>
+        </w:rPr>
+        <w:t xml:space="preserve">Gambar </w:t>
+      </w:r>
+      <w:r>
+        <w:rPr>
+          <w:b/>
+          <w:bCs/>
+          <w:noProof/>
+        </w:rPr>
+        <w:t>5</w:t>
+      </w:r>
+      <w:r>
+        <w:rPr>
+          <w:noProof/>
+        </w:rPr>
+        <w:t xml:space="preserve">. Kode Sumber </w:t>
+      </w:r>
+      <w:r>
+        <w:rPr>
+          <w:noProof/>
+        </w:rPr>
+        <w:t>Pembangkitan Bilangan Acak</w:t>
       </w:r>
     </w:p>
     <w:p>
@@ -3301,200 +3567,90 @@
     </w:p>
     <w:p>
       <w:pPr>
-        <w:ind w:firstLine="288"/>
-        <w:jc w:val="both"/>
-      </w:pPr>
-      <w:r>
-        <w:t xml:space="preserve">Seluruh fungsionalitas untuk membangkitkan salt berada pada kelas </w:t>
+        <w:pStyle w:val="BodyText"/>
+      </w:pPr>
+      <w:r>
+        <w:t xml:space="preserve">Pembangkitan bilangan acak menggunakan </w:t>
+      </w:r>
+      <w:r>
+        <w:rPr>
+          <w:i/>
+          <w:iCs/>
+        </w:rPr>
+        <w:t>h</w:t>
+      </w:r>
+      <w:r>
+        <w:rPr>
+          <w:i/>
+          <w:iCs/>
+          <w:lang w:val="en-ID"/>
+        </w:rPr>
+        <w:t>énon map</w:t>
+      </w:r>
+      <w:r>
+        <w:rPr>
+          <w:lang w:val="en-ID"/>
+        </w:rPr>
+        <w:t xml:space="preserve"> diimplementasikan dalam metode </w:t>
       </w:r>
       <w:r>
         <w:rPr>
           <w:b/>
           <w:bCs/>
-        </w:rPr>
-        <w:t>HanonMapRNG</w:t>
-      </w:r>
-      <w:r>
-        <w:t>.</w:t>
-      </w:r>
-      <w:r>
-        <w:t xml:space="preserve"> Kelas ini menerima argumen </w:t>
+          <w:lang w:val="en-ID"/>
+        </w:rPr>
+        <w:t>_get_hanon_map_value</w:t>
+      </w:r>
+      <w:r>
+        <w:t xml:space="preserve"> di kelas </w:t>
       </w:r>
       <w:r>
         <w:rPr>
           <w:b/>
           <w:bCs/>
         </w:rPr>
-        <w:t>x</w:t>
-      </w:r>
-      <w:r>
-        <w:t xml:space="preserve">, </w:t>
+        <w:t>HanonMapRNG</w:t>
+      </w:r>
+      <w:r>
+        <w:t>.</w:t>
+      </w:r>
+      <w:r>
+        <w:t xml:space="preserve"> Metode ini menerima masukan berupa jumlah iterasi untuk pembangkitan bilangan acak.</w:t>
+      </w:r>
+      <w:r>
+        <w:t xml:space="preserve"> Untuk setiap iterasi, </w:t>
+      </w:r>
+      <w:r>
+        <w:t xml:space="preserve">program menghitung nilai </w:t>
       </w:r>
       <w:r>
         <w:rPr>
           <w:b/>
           <w:bCs/>
         </w:rPr>
-        <w:t>a</w:t>
-      </w:r>
-      <w:r>
-        <w:t xml:space="preserve">, </w:t>
+        <w:t>x</w:t>
+      </w:r>
+      <w:r>
+        <w:t xml:space="preserve"> </w:t>
+      </w:r>
+      <w:r>
+        <w:t>selanjutnya</w:t>
+      </w:r>
+      <w:r>
+        <w:t xml:space="preserve"> menggunakan persamaan (3).</w:t>
+      </w:r>
+      <w:r>
+        <w:t xml:space="preserve"> Setelah proses iterasi selesai, metode mengembalikan nilai </w:t>
       </w:r>
       <w:r>
         <w:rPr>
           <w:b/>
           <w:bCs/>
         </w:rPr>
-        <w:t>b</w:t>
-      </w:r>
-      <w:r>
-        <w:t xml:space="preserve">, </w:t>
-      </w:r>
-      <w:r>
-        <w:rPr>
-          <w:b/>
-          <w:bCs/>
-        </w:rPr>
-        <w:t>min_size</w:t>
-      </w:r>
-      <w:r>
-        <w:t xml:space="preserve">, dan </w:t>
-      </w:r>
-      <w:r>
-        <w:rPr>
-          <w:b/>
-          <w:bCs/>
-        </w:rPr>
-        <w:t>base_iteration</w:t>
-      </w:r>
-      <w:r>
-        <w:t xml:space="preserve"> yang masing-masing berkorespondensi dengan argumen masukan pengguna pada saat menjalankan program.</w:t>
-      </w:r>
-      <w:r>
-        <w:t xml:space="preserve"> </w:t>
-      </w:r>
-      <w:r>
-        <w:t>Pustaka p</w:t>
-      </w:r>
-      <w:r>
-        <w:t xml:space="preserve">embangkitan </w:t>
-      </w:r>
-      <w:r>
-        <w:rPr>
-          <w:i/>
-          <w:iCs/>
-        </w:rPr>
-        <w:t>salt</w:t>
-      </w:r>
-      <w:r>
-        <w:t xml:space="preserve"> diimplementasikan dalam bentuk kelas</w:t>
-      </w:r>
-      <w:r>
-        <w:t xml:space="preserve"> dikarenakan</w:t>
-      </w:r>
-      <w:r>
-        <w:t xml:space="preserve"> nilai </w:t>
-      </w:r>
-      <w:r>
-        <w:rPr>
-          <w:b/>
-          <w:bCs/>
-        </w:rPr>
         <w:t>x</w:t>
       </w:r>
       <w:r>
-        <w:t xml:space="preserve"> terakhir </w:t>
-      </w:r>
-      <w:r>
-        <w:rPr>
-          <w:i/>
-          <w:iCs/>
-        </w:rPr>
-        <w:t>h</w:t>
-      </w:r>
-      <w:r>
-        <w:rPr>
-          <w:i/>
-          <w:iCs/>
-          <w:lang w:val="en-ID"/>
-        </w:rPr>
-        <w:t>énon map</w:t>
-      </w:r>
-      <w:r>
-        <w:rPr>
-          <w:lang w:val="en-ID"/>
-        </w:rPr>
-        <w:t xml:space="preserve"> </w:t>
-      </w:r>
-      <w:r>
-        <w:rPr>
-          <w:lang w:val="en-ID"/>
-        </w:rPr>
-        <w:t xml:space="preserve">pada </w:t>
-      </w:r>
-      <w:r>
-        <w:t xml:space="preserve">pembangkitan </w:t>
-      </w:r>
-      <w:r>
-        <w:rPr>
-          <w:i/>
-          <w:iCs/>
-        </w:rPr>
-        <w:t>salt</w:t>
-      </w:r>
-      <w:r>
-        <w:t xml:space="preserve"> sebelumnya akan dijadikan nilai awal </w:t>
-      </w:r>
-      <w:r>
-        <w:rPr>
-          <w:i/>
-          <w:iCs/>
-        </w:rPr>
-        <w:t>h</w:t>
-      </w:r>
-      <w:r>
-        <w:rPr>
-          <w:i/>
-          <w:iCs/>
-          <w:lang w:val="en-ID"/>
-        </w:rPr>
-        <w:t>énon map</w:t>
-      </w:r>
-      <w:r>
-        <w:rPr>
-          <w:lang w:val="en-ID"/>
-        </w:rPr>
-        <w:t xml:space="preserve"> untuk pembangkitan </w:t>
-      </w:r>
-      <w:r>
-        <w:rPr>
-          <w:i/>
-          <w:iCs/>
-          <w:lang w:val="en-ID"/>
-        </w:rPr>
-        <w:t>salt</w:t>
-      </w:r>
-      <w:r>
-        <w:rPr>
-          <w:lang w:val="en-ID"/>
-        </w:rPr>
-        <w:t xml:space="preserve"> berikutnya.</w:t>
-      </w:r>
-    </w:p>
-    <w:p>
-      <w:pPr>
-        <w:pStyle w:val="Heading2"/>
-      </w:pPr>
-      <w:r>
-        <w:t>Pembangkitan Bilangan Acak</w:t>
-      </w:r>
-    </w:p>
-    <w:p>
-      <w:pPr>
-        <w:pStyle w:val="BodyText"/>
-      </w:pPr>
-      <w:r>
-        <w:t>Define abbreviations and acronyms the first time they are used in the text, even after they have been defined in the abstract. Abbreviations such as IEEE, SI, MKS, CGS, sc, dc, and rms do not have to be defined. Do not use abbreviations in the title or heads unless they are unavoidable.</w:t>
+        <w:t xml:space="preserve"> yang terakhir dihitung.</w:t>
       </w:r>
     </w:p>
     <w:p>
@@ -3712,6 +3868,7 @@
         <w:pStyle w:val="Heading1"/>
       </w:pPr>
       <w:r>
+        <w:lastRenderedPageBreak/>
         <w:t>Pengujian dan Analisis</w:t>
       </w:r>
     </w:p>
@@ -3728,7 +3885,6 @@
         <w:pStyle w:val="Heading2"/>
       </w:pPr>
       <w:r>
-        <w:lastRenderedPageBreak/>
         <w:t>Authors and Affiliations</w:t>
       </w:r>
     </w:p>
@@ -4042,7 +4198,10 @@
         <w:t>”</w:t>
       </w:r>
       <w:r>
-        <w:t xml:space="preserve"> for your table title. Run-in heads, such as </w:t>
+        <w:t xml:space="preserve"> for your </w:t>
+      </w:r>
+      <w:r>
+        <w:t xml:space="preserve">table title. Run-in heads, such as </w:t>
       </w:r>
       <w:r>
         <w:t>“</w:t>
@@ -4062,10 +4221,7 @@
         <w:pStyle w:val="BodyText"/>
       </w:pPr>
       <w:r>
-        <w:t xml:space="preserve">Text heads organize the topics on a relational, hierarchical basis. For example, the paper title is the primary text head because all subsequent material relates and elaborates on this one topic. If there are two or more sub-topics, the next level head (uppercase Roman numerals) should be used and, conversely, if there are not at least two sub-topics, then no subheads should be </w:t>
-      </w:r>
-      <w:r>
-        <w:t xml:space="preserve">introduced. Styles named </w:t>
+        <w:t xml:space="preserve">Text heads organize the topics on a relational, hierarchical basis. For example, the paper title is the primary text head because all subsequent material relates and elaborates on this one topic. If there are two or more sub-topics, the next level head (uppercase Roman numerals) should be used and, conversely, if there are not at least two sub-topics, then no subheads should be introduced. Styles named </w:t>
       </w:r>
       <w:r>
         <w:t>“</w:t>
@@ -4696,6 +4852,7 @@
         <w:pStyle w:val="BodyText"/>
       </w:pPr>
       <w:r>
+        <w:lastRenderedPageBreak/>
         <w:t xml:space="preserve">The template will number citations consecutively within brackets [1]. The sentence punctuation follows the bracket [2]. Refer simply to </w:t>
       </w:r>
       <w:r>
@@ -4751,7 +4908,6 @@
         <w:pStyle w:val="BodyText"/>
       </w:pPr>
       <w:r>
-        <w:lastRenderedPageBreak/>
         <w:t>Unless there are six a</w:t>
       </w:r>
       <w:r>
@@ -4830,7 +4986,7 @@
         </w:rPr>
         <w:t xml:space="preserve">. Diakses pada 05 Juni 2024, dari </w:t>
       </w:r>
-      <w:hyperlink r:id="rId15" w:anchor="methods-for-enhancing-password-storage" w:history="1">
+      <w:hyperlink r:id="rId16" w:anchor="methods-for-enhancing-password-storage" w:history="1">
         <w:r>
           <w:rPr>
             <w:rStyle w:val="Hyperlink"/>
@@ -4883,7 +5039,7 @@
         </w:rPr>
         <w:t xml:space="preserve">Diakses pada 05 Juni 2024, dari </w:t>
       </w:r>
-      <w:hyperlink r:id="rId16" w:history="1">
+      <w:hyperlink r:id="rId17" w:history="1">
         <w:r>
           <w:rPr>
             <w:rStyle w:val="Hyperlink"/>
@@ -4924,7 +5080,7 @@
         </w:rPr>
         <w:t xml:space="preserve">. Diakses pada 05 Juni 2024, dari </w:t>
       </w:r>
-      <w:hyperlink r:id="rId17" w:history="1">
+      <w:hyperlink r:id="rId18" w:history="1">
         <w:r>
           <w:rPr>
             <w:rStyle w:val="Hyperlink"/>
@@ -4998,7 +5154,7 @@
         </w:rPr>
         <w:t xml:space="preserve">Weisstein, Eric W. "Chaos." From MathWorld--A Wolfram Web Resource. </w:t>
       </w:r>
-      <w:hyperlink r:id="rId18" w:history="1">
+      <w:hyperlink r:id="rId19" w:history="1">
         <w:r>
           <w:rPr>
             <w:rStyle w:val="Hyperlink"/>
@@ -7149,7 +7305,7 @@
   <w:style w:type="paragraph" w:default="1" w:styleId="Normal">
     <w:name w:val="Normal"/>
     <w:qFormat/>
-    <w:rsid w:val="00A078F9"/>
+    <w:rsid w:val="00337EE8"/>
     <w:pPr>
       <w:jc w:val="center"/>
     </w:pPr>
@@ -7292,7 +7448,6 @@
   <w:style w:type="character" w:default="1" w:styleId="DefaultParagraphFont">
     <w:name w:val="Default Paragraph Font"/>
     <w:uiPriority w:val="1"/>
-    <w:semiHidden/>
     <w:unhideWhenUsed/>
   </w:style>
   <w:style w:type="table" w:default="1" w:styleId="TableNormal">

</xml_diff>

<commit_message>
feat: ucapan terima kasih
</commit_message>
<xml_diff>
--- a/doc/13520086_Implementasi Pembangkitan Bilangan Acak Untuk Menghasilkan Salt Menggunakan  Henon Map.docx
+++ b/doc/13520086_Implementasi Pembangkitan Bilangan Acak Untuk Menghasilkan Salt Menggunakan  Henon Map.docx
@@ -611,15 +611,7 @@
         <w:t>guidelines</w:t>
       </w:r>
       <w:r>
-        <w:t xml:space="preserve"> </w:t>
-      </w:r>
-      <w:proofErr w:type="gramStart"/>
-      <w:r>
-        <w:t>OWASP[</w:t>
-      </w:r>
-      <w:proofErr w:type="gramEnd"/>
-      <w:r>
-        <w:t xml:space="preserve">1], </w:t>
+        <w:t xml:space="preserve"> OWASP[1], </w:t>
       </w:r>
       <w:r>
         <w:rPr>
@@ -679,22 +671,10 @@
           <w:i/>
           <w:iCs/>
         </w:rPr>
-        <w:t xml:space="preserve">cryptographically secure pseudorandom number </w:t>
-      </w:r>
-      <w:proofErr w:type="gramStart"/>
-      <w:r>
-        <w:rPr>
-          <w:i/>
-          <w:iCs/>
-        </w:rPr>
-        <w:t>generator</w:t>
-      </w:r>
-      <w:r>
-        <w:t>(</w:t>
-      </w:r>
-      <w:proofErr w:type="gramEnd"/>
-      <w:r>
-        <w:t>CSPRNG)</w:t>
+        <w:t>cryptographically secure pseudorandom number generator</w:t>
+      </w:r>
+      <w:r>
+        <w:t>(CSPRNG)</w:t>
       </w:r>
       <w:r>
         <w:t xml:space="preserve"> atau mengumpulkan masukan acak dari sumber yang tidak bisa diamati, seperti API </w:t>
@@ -1509,22 +1489,10 @@
           <w:i/>
           <w:iCs/>
         </w:rPr>
-        <w:t xml:space="preserve">ryptographically secure pseudorandom number </w:t>
-      </w:r>
-      <w:proofErr w:type="gramStart"/>
-      <w:r>
-        <w:rPr>
-          <w:i/>
-          <w:iCs/>
-        </w:rPr>
-        <w:t>generator</w:t>
-      </w:r>
-      <w:r>
-        <w:t>(</w:t>
-      </w:r>
-      <w:proofErr w:type="gramEnd"/>
-      <w:r>
-        <w:t>CSPRNG)</w:t>
+        <w:t>ryptographically secure pseudorandom number generator</w:t>
+      </w:r>
+      <w:r>
+        <w:t>(CSPRNG)</w:t>
       </w:r>
       <w:r>
         <w:t xml:space="preserve"> adalah pembangkit bilangan acak yang aman secara kriptografi.</w:t>
@@ -2562,7 +2530,13 @@
         <w:t xml:space="preserve"> </w:t>
       </w:r>
       <w:r>
-        <w:t>Implementasi dari penelitian ini berupa p</w:t>
+        <w:t xml:space="preserve">Implementasi dari </w:t>
+      </w:r>
+      <w:r>
+        <w:t>makalah</w:t>
+      </w:r>
+      <w:r>
+        <w:t xml:space="preserve"> ini berupa p</w:t>
       </w:r>
       <w:r>
         <w:t xml:space="preserve">rogram untuk membangkitkan </w:t>
@@ -3457,14 +3431,7 @@
           <w:b/>
           <w:bCs/>
         </w:rPr>
-        <w:t xml:space="preserve">Gambar </w:t>
-      </w:r>
-      <w:r>
-        <w:rPr>
-          <w:b/>
-          <w:bCs/>
-        </w:rPr>
-        <w:t>4</w:t>
+        <w:t>Gambar 4</w:t>
       </w:r>
       <w:r>
         <w:t>.</w:t>
@@ -3666,22 +3633,15 @@
         <w:t xml:space="preserve"> yang terakhir dihitung.</w:t>
       </w:r>
       <w:r>
+        <w:t xml:space="preserve"> Kode implementasi </w:t>
+      </w:r>
+      <w:r>
+        <w:t xml:space="preserve">pembangkitan bilangan acak menggunakan </w:t>
+      </w:r>
+      <w:r>
         <w:t xml:space="preserve"> </w:t>
       </w:r>
       <w:r>
-        <w:t xml:space="preserve">Kode implementasi </w:t>
-      </w:r>
-      <w:r>
-        <w:t xml:space="preserve">pembangkitan bilangan acak </w:t>
-      </w:r>
-      <w:proofErr w:type="gramStart"/>
-      <w:r>
-        <w:t xml:space="preserve">menggunakan </w:t>
-      </w:r>
-      <w:r>
-        <w:t xml:space="preserve"> </w:t>
-      </w:r>
-      <w:r>
         <w:rPr>
           <w:i/>
           <w:iCs/>
@@ -3694,16 +3654,7 @@
           <w:iCs/>
           <w:lang w:val="en-ID"/>
         </w:rPr>
-        <w:t>énon</w:t>
-      </w:r>
-      <w:proofErr w:type="gramEnd"/>
-      <w:r>
-        <w:rPr>
-          <w:i/>
-          <w:iCs/>
-          <w:lang w:val="en-ID"/>
-        </w:rPr>
-        <w:t xml:space="preserve"> map</w:t>
+        <w:t>énon map</w:t>
       </w:r>
       <w:r>
         <w:rPr>
@@ -3719,14 +3670,7 @@
           <w:b/>
           <w:bCs/>
         </w:rPr>
-        <w:t xml:space="preserve">Gambar </w:t>
-      </w:r>
-      <w:r>
-        <w:rPr>
-          <w:b/>
-          <w:bCs/>
-        </w:rPr>
-        <w:t>5</w:t>
+        <w:t>Gambar 5</w:t>
       </w:r>
       <w:r>
         <w:t>.</w:t>
@@ -3969,358 +3913,10 @@
         <w:t>min_size</w:t>
       </w:r>
       <w:r>
-        <w:t xml:space="preserve"> yang dimasukkan pengguna, lakukan hal berikut:</w:t>
-      </w:r>
-    </w:p>
-    <w:p>
-      <w:pPr>
-        <w:pStyle w:val="bulletlist"/>
-        <w:numPr>
-          <w:ilvl w:val="1"/>
-          <w:numId w:val="17"/>
-        </w:numPr>
-      </w:pPr>
-      <w:r>
-        <w:t xml:space="preserve">Hitung jumlah iterasi yang akan dilakukan dan simpan hasilnya pada variabel </w:t>
-      </w:r>
-      <w:r>
-        <w:rPr>
-          <w:b/>
-          <w:bCs/>
-        </w:rPr>
-        <w:t>n</w:t>
-      </w:r>
-      <w:r>
-        <w:t>.</w:t>
-      </w:r>
-      <w:r>
-        <w:t xml:space="preserve"> Jumlah iterasi dihitung dengan mengambil waktu saat ini dalam detik menggunakan fungsi </w:t>
-      </w:r>
-      <w:proofErr w:type="gramStart"/>
-      <w:r>
-        <w:rPr>
-          <w:b/>
-          <w:bCs/>
-        </w:rPr>
-        <w:t>time(</w:t>
-      </w:r>
-      <w:proofErr w:type="gramEnd"/>
-      <w:r>
-        <w:rPr>
-          <w:b/>
-          <w:bCs/>
-        </w:rPr>
-        <w:t>)</w:t>
-      </w:r>
-      <w:r>
-        <w:t xml:space="preserve"> pada pustaka </w:t>
-      </w:r>
-      <w:r>
-        <w:rPr>
-          <w:b/>
-          <w:bCs/>
-        </w:rPr>
-        <w:t>time</w:t>
-      </w:r>
-      <w:r>
-        <w:t xml:space="preserve">. Dikarenakan fungsi </w:t>
-      </w:r>
-      <w:proofErr w:type="gramStart"/>
-      <w:r>
-        <w:rPr>
-          <w:b/>
-          <w:bCs/>
-        </w:rPr>
-        <w:t>time(</w:t>
-      </w:r>
-      <w:proofErr w:type="gramEnd"/>
-      <w:r>
-        <w:rPr>
-          <w:b/>
-          <w:bCs/>
-        </w:rPr>
-        <w:t>)</w:t>
-      </w:r>
-      <w:r>
-        <w:t xml:space="preserve"> mengembalikan waktu saat ini hingga 7 digit dibelakang koma, normalisasikan nilai yang dikembalikan fungsi </w:t>
-      </w:r>
-      <w:r>
-        <w:rPr>
-          <w:b/>
-          <w:bCs/>
-        </w:rPr>
-        <w:t>time()</w:t>
-      </w:r>
-      <w:r>
-        <w:t xml:space="preserve"> dengan mengalikan nilai tersebut dengan atribut kelas bernama </w:t>
-      </w:r>
-      <w:r>
-        <w:rPr>
-          <w:b/>
-          <w:bCs/>
-        </w:rPr>
-        <w:t>SIGNIFICANT_DIGIT</w:t>
-      </w:r>
-      <w:r>
-        <w:t xml:space="preserve">. Atribut ini memiliki nilai </w:t>
-      </w:r>
-      <w:proofErr w:type="gramStart"/>
-      <w:r>
-        <w:rPr>
-          <w:i/>
-          <w:iCs/>
-        </w:rPr>
-        <w:t>default</w:t>
-      </w:r>
-      <w:r>
-        <w:t xml:space="preserve">  sebesar</w:t>
-      </w:r>
-      <w:proofErr w:type="gramEnd"/>
-      <w:r>
-        <w:t xml:space="preserve"> 10</w:t>
-      </w:r>
-      <w:r>
-        <w:rPr>
-          <w:vertAlign w:val="superscript"/>
-        </w:rPr>
-        <w:t>7</w:t>
-      </w:r>
-      <w:r>
-        <w:t>.  Setelah berhasil dinormalkan, akan diambil sekian digit terbawah nilai tersebut. Jumlah digit yang diambil ditentukan oleh</w:t>
-      </w:r>
-      <w:r>
-        <w:t xml:space="preserve"> nilai pangkat dari</w:t>
-      </w:r>
-      <w:r>
-        <w:t xml:space="preserve"> atribut </w:t>
-      </w:r>
-      <w:r>
-        <w:rPr>
-          <w:b/>
-          <w:bCs/>
-        </w:rPr>
-        <w:t>DIGIT_MODULO. Atribut ini</w:t>
-      </w:r>
-      <w:r>
-        <w:t xml:space="preserve"> memiliki nilai </w:t>
-      </w:r>
-      <w:r>
-        <w:rPr>
-          <w:i/>
-          <w:iCs/>
-        </w:rPr>
-        <w:t>default</w:t>
-      </w:r>
-      <w:r>
-        <w:t xml:space="preserve"> 10</w:t>
-      </w:r>
-      <w:r>
-        <w:rPr>
-          <w:vertAlign w:val="superscript"/>
-        </w:rPr>
-        <w:t>4</w:t>
-      </w:r>
-      <w:r>
-        <w:rPr>
-          <w:vertAlign w:val="subscript"/>
-        </w:rPr>
-        <w:t xml:space="preserve">. </w:t>
-      </w:r>
-      <w:r>
-        <w:t xml:space="preserve"> Dengan kata lain, secara </w:t>
-      </w:r>
-      <w:r>
-        <w:rPr>
-          <w:i/>
-          <w:iCs/>
-        </w:rPr>
-        <w:t>default</w:t>
-      </w:r>
-      <w:r>
-        <w:t xml:space="preserve"> akan diambil </w:t>
-      </w:r>
-      <w:proofErr w:type="gramStart"/>
-      <w:r>
-        <w:t>4 digit</w:t>
-      </w:r>
-      <w:proofErr w:type="gramEnd"/>
-      <w:r>
-        <w:t xml:space="preserve"> terbawah nilai</w:t>
-      </w:r>
-      <w:r>
-        <w:t xml:space="preserve"> dengan cara memodulokan nilai tersebut dengan </w:t>
-      </w:r>
-      <w:r>
-        <w:t xml:space="preserve">atribut </w:t>
-      </w:r>
-      <w:r>
-        <w:rPr>
-          <w:b/>
-          <w:bCs/>
-        </w:rPr>
-        <w:t>DIGIT_MODULO</w:t>
-      </w:r>
-      <w:r>
-        <w:t xml:space="preserve">. Hasil akhirnya kemudian dikonversi menjadi </w:t>
-      </w:r>
-      <w:r>
-        <w:rPr>
-          <w:i/>
-          <w:iCs/>
-        </w:rPr>
-        <w:t>integer</w:t>
-      </w:r>
-      <w:r>
-        <w:t xml:space="preserve"> dan dijumlahkan dengan atribut </w:t>
-      </w:r>
-      <w:r>
-        <w:rPr>
-          <w:b/>
-          <w:bCs/>
-        </w:rPr>
-        <w:t>base_iteration.</w:t>
-      </w:r>
-    </w:p>
-    <w:p>
-      <w:pPr>
-        <w:pStyle w:val="bulletlist"/>
-        <w:numPr>
-          <w:ilvl w:val="1"/>
-          <w:numId w:val="17"/>
-        </w:numPr>
-      </w:pPr>
-      <w:r>
-        <w:t xml:space="preserve">Setelah nilai </w:t>
-      </w:r>
-      <w:r>
-        <w:rPr>
-          <w:b/>
-          <w:bCs/>
-        </w:rPr>
-        <w:t>n</w:t>
-      </w:r>
-      <w:r>
-        <w:t xml:space="preserve"> berhasil didapatkan, panggil metode </w:t>
-      </w:r>
-      <w:r>
-        <w:rPr>
-          <w:b/>
-          <w:bCs/>
-        </w:rPr>
-        <w:t>_get_hanon_map_value</w:t>
-      </w:r>
-      <w:r>
-        <w:t xml:space="preserve"> dengan argumen </w:t>
-      </w:r>
-      <w:r>
-        <w:rPr>
-          <w:b/>
-          <w:bCs/>
-        </w:rPr>
-        <w:t>n</w:t>
-      </w:r>
-      <w:r>
-        <w:t xml:space="preserve"> dan simpan hasilnya ke dalam variabel </w:t>
-      </w:r>
-      <w:r>
-        <w:rPr>
-          <w:b/>
-          <w:bCs/>
-        </w:rPr>
-        <w:t>hanon_value</w:t>
-      </w:r>
-      <w:r>
-        <w:t>.</w:t>
-      </w:r>
-    </w:p>
-    <w:p>
-      <w:pPr>
-        <w:pStyle w:val="bulletlist"/>
-        <w:numPr>
-          <w:ilvl w:val="1"/>
-          <w:numId w:val="17"/>
-        </w:numPr>
-      </w:pPr>
-      <w:r>
-        <w:t xml:space="preserve">Ubah </w:t>
-      </w:r>
-      <w:r>
-        <w:t xml:space="preserve">variabel </w:t>
-      </w:r>
-      <w:r>
-        <w:rPr>
-          <w:b/>
-          <w:bCs/>
-        </w:rPr>
-        <w:t>hanon_value</w:t>
-      </w:r>
-      <w:r>
-        <w:t xml:space="preserve"> ke dalam representasi </w:t>
-      </w:r>
-      <w:r>
-        <w:rPr>
-          <w:i/>
-          <w:iCs/>
-        </w:rPr>
-        <w:t>byte</w:t>
-      </w:r>
-      <w:r>
-        <w:t xml:space="preserve"> dengan menggunakan fungsi </w:t>
-      </w:r>
-      <w:proofErr w:type="gramStart"/>
-      <w:r>
-        <w:rPr>
-          <w:b/>
-          <w:bCs/>
-        </w:rPr>
-        <w:t>pack(</w:t>
-      </w:r>
-      <w:proofErr w:type="gramEnd"/>
-      <w:r>
-        <w:rPr>
-          <w:b/>
-          <w:bCs/>
-        </w:rPr>
-        <w:t>)</w:t>
-      </w:r>
-      <w:r>
-        <w:t xml:space="preserve"> dari pustaka </w:t>
-      </w:r>
-      <w:r>
-        <w:rPr>
-          <w:b/>
-          <w:bCs/>
-        </w:rPr>
-        <w:t>struct</w:t>
-      </w:r>
-      <w:r>
-        <w:t xml:space="preserve">, kemudian ubah menjadi </w:t>
-      </w:r>
-      <w:r>
-        <w:rPr>
-          <w:i/>
-          <w:iCs/>
-        </w:rPr>
-        <w:t>bytearray</w:t>
-      </w:r>
-      <w:r>
-        <w:t xml:space="preserve">. </w:t>
-      </w:r>
-      <w:r>
-        <w:t xml:space="preserve">Konkatenasi </w:t>
-      </w:r>
-      <w:r>
-        <w:t xml:space="preserve">hasilnya ke dalam variabel </w:t>
-      </w:r>
-      <w:r>
-        <w:rPr>
-          <w:b/>
-          <w:bCs/>
-        </w:rPr>
-        <w:t>salt</w:t>
-      </w:r>
-      <w:r>
-        <w:t>.</w:t>
+        <w:t xml:space="preserve"> yang dimasukkan pengguna, lakukan </w:t>
+      </w:r>
+      <w:r>
+        <w:t>langkah 3 hingga 5.</w:t>
       </w:r>
     </w:p>
     <w:p>
@@ -4330,6 +3926,364 @@
           <w:ilvl w:val="0"/>
           <w:numId w:val="17"/>
         </w:numPr>
+      </w:pPr>
+      <w:r>
+        <w:t xml:space="preserve">Hitung jumlah iterasi yang akan dilakukan dan simpan hasilnya pada variabel </w:t>
+      </w:r>
+      <w:r>
+        <w:rPr>
+          <w:b/>
+          <w:bCs/>
+        </w:rPr>
+        <w:t>n</w:t>
+      </w:r>
+      <w:r>
+        <w:t>.</w:t>
+      </w:r>
+      <w:r>
+        <w:t xml:space="preserve"> Jumlah iterasi dihitung dengan mengambil waktu saat ini dalam detik menggunakan fungsi </w:t>
+      </w:r>
+      <w:r>
+        <w:rPr>
+          <w:b/>
+          <w:bCs/>
+        </w:rPr>
+        <w:t>time()</w:t>
+      </w:r>
+      <w:r>
+        <w:t xml:space="preserve"> pada pustaka </w:t>
+      </w:r>
+      <w:r>
+        <w:rPr>
+          <w:b/>
+          <w:bCs/>
+        </w:rPr>
+        <w:t>time</w:t>
+      </w:r>
+      <w:r>
+        <w:t xml:space="preserve">. </w:t>
+      </w:r>
+      <w:r>
+        <w:t xml:space="preserve">Pemanfaatan waktu saat ini dalam penentuan jumlah iterasi dilakukan agar </w:t>
+      </w:r>
+      <w:r>
+        <w:rPr>
+          <w:i/>
+          <w:iCs/>
+        </w:rPr>
+        <w:t>salt</w:t>
+      </w:r>
+      <w:r>
+        <w:t xml:space="preserve"> yang dihasilkan berbeda-beda meski nilai </w:t>
+      </w:r>
+      <w:r>
+        <w:rPr>
+          <w:b/>
+          <w:bCs/>
+        </w:rPr>
+        <w:t>x</w:t>
+      </w:r>
+      <w:r>
+        <w:t xml:space="preserve"> awal </w:t>
+      </w:r>
+      <w:r>
+        <w:rPr>
+          <w:i/>
+          <w:iCs/>
+        </w:rPr>
+        <w:t>h</w:t>
+      </w:r>
+      <w:r>
+        <w:rPr>
+          <w:i/>
+          <w:iCs/>
+        </w:rPr>
+        <w:t>énon map</w:t>
+      </w:r>
+      <w:r>
+        <w:rPr>
+          <w:i/>
+          <w:iCs/>
+        </w:rPr>
+        <w:t xml:space="preserve"> </w:t>
+      </w:r>
+      <w:r>
+        <w:t xml:space="preserve">sama.  </w:t>
+      </w:r>
+      <w:r>
+        <w:t xml:space="preserve">Dikarenakan fungsi </w:t>
+      </w:r>
+      <w:r>
+        <w:rPr>
+          <w:b/>
+          <w:bCs/>
+        </w:rPr>
+        <w:t>time()</w:t>
+      </w:r>
+      <w:r>
+        <w:t xml:space="preserve"> mengembalikan waktu saat ini hingga 7 digit dibelakang koma, normalisasikan nilai yang dikembalikan fungsi </w:t>
+      </w:r>
+      <w:r>
+        <w:rPr>
+          <w:b/>
+          <w:bCs/>
+        </w:rPr>
+        <w:t>time()</w:t>
+      </w:r>
+      <w:r>
+        <w:t xml:space="preserve"> dengan mengalikan nilai tersebut dengan atribut kelas bernama </w:t>
+      </w:r>
+      <w:r>
+        <w:rPr>
+          <w:b/>
+          <w:bCs/>
+        </w:rPr>
+        <w:t>SIGNIFICANT_DIGIT</w:t>
+      </w:r>
+      <w:r>
+        <w:t xml:space="preserve">. Atribut ini memiliki nilai </w:t>
+      </w:r>
+      <w:r>
+        <w:rPr>
+          <w:i/>
+          <w:iCs/>
+        </w:rPr>
+        <w:t>default</w:t>
+      </w:r>
+      <w:r>
+        <w:t xml:space="preserve">  sebesar 10</w:t>
+      </w:r>
+      <w:r>
+        <w:rPr>
+          <w:vertAlign w:val="superscript"/>
+        </w:rPr>
+        <w:t>7</w:t>
+      </w:r>
+      <w:r>
+        <w:t>.  Setelah berhasil dinormalkan, akan diambil sekian digit terbawah nilai tersebut. Jumlah digit yang diambil ditentukan oleh</w:t>
+      </w:r>
+      <w:r>
+        <w:t xml:space="preserve"> nilai pangkat dari</w:t>
+      </w:r>
+      <w:r>
+        <w:t xml:space="preserve"> atribut </w:t>
+      </w:r>
+      <w:r>
+        <w:rPr>
+          <w:b/>
+          <w:bCs/>
+        </w:rPr>
+        <w:t>DIGIT_MODULO. Atribut ini</w:t>
+      </w:r>
+      <w:r>
+        <w:t xml:space="preserve"> memiliki nilai </w:t>
+      </w:r>
+      <w:r>
+        <w:rPr>
+          <w:i/>
+          <w:iCs/>
+        </w:rPr>
+        <w:t>default</w:t>
+      </w:r>
+      <w:r>
+        <w:t xml:space="preserve"> 10</w:t>
+      </w:r>
+      <w:r>
+        <w:rPr>
+          <w:vertAlign w:val="superscript"/>
+        </w:rPr>
+        <w:t>4</w:t>
+      </w:r>
+      <w:r>
+        <w:rPr>
+          <w:vertAlign w:val="subscript"/>
+        </w:rPr>
+        <w:t xml:space="preserve">. </w:t>
+      </w:r>
+      <w:r>
+        <w:t xml:space="preserve"> Dengan kata lain, secara </w:t>
+      </w:r>
+      <w:r>
+        <w:rPr>
+          <w:i/>
+          <w:iCs/>
+        </w:rPr>
+        <w:t>default</w:t>
+      </w:r>
+      <w:r>
+        <w:t xml:space="preserve"> akan diambil 4 digit terbawah nilai</w:t>
+      </w:r>
+      <w:r>
+        <w:t xml:space="preserve"> dengan cara memodulokan nilai tersebut dengan atribut </w:t>
+      </w:r>
+      <w:r>
+        <w:rPr>
+          <w:b/>
+          <w:bCs/>
+        </w:rPr>
+        <w:t>DIGIT_MODULO</w:t>
+      </w:r>
+      <w:r>
+        <w:t xml:space="preserve">. Hasil akhirnya kemudian dikonversi menjadi </w:t>
+      </w:r>
+      <w:r>
+        <w:rPr>
+          <w:i/>
+          <w:iCs/>
+        </w:rPr>
+        <w:t>integer</w:t>
+      </w:r>
+      <w:r>
+        <w:t xml:space="preserve"> dan dijumlahkan dengan atribut </w:t>
+      </w:r>
+      <w:r>
+        <w:rPr>
+          <w:b/>
+          <w:bCs/>
+        </w:rPr>
+        <w:t>base_iteration.</w:t>
+      </w:r>
+    </w:p>
+    <w:p>
+      <w:pPr>
+        <w:pStyle w:val="bulletlist"/>
+        <w:numPr>
+          <w:ilvl w:val="0"/>
+          <w:numId w:val="17"/>
+        </w:numPr>
+      </w:pPr>
+      <w:r>
+        <w:t xml:space="preserve">Setelah nilai </w:t>
+      </w:r>
+      <w:r>
+        <w:rPr>
+          <w:b/>
+          <w:bCs/>
+        </w:rPr>
+        <w:t>n</w:t>
+      </w:r>
+      <w:r>
+        <w:t xml:space="preserve"> berhasil didapatkan, panggil metode </w:t>
+      </w:r>
+      <w:r>
+        <w:rPr>
+          <w:b/>
+          <w:bCs/>
+        </w:rPr>
+        <w:t>_get_hanon_map_value</w:t>
+      </w:r>
+      <w:r>
+        <w:t xml:space="preserve"> dengan argumen </w:t>
+      </w:r>
+      <w:r>
+        <w:rPr>
+          <w:b/>
+          <w:bCs/>
+        </w:rPr>
+        <w:t>n</w:t>
+      </w:r>
+      <w:r>
+        <w:t xml:space="preserve"> dan simpan hasilnya ke dalam variabel </w:t>
+      </w:r>
+      <w:r>
+        <w:rPr>
+          <w:b/>
+          <w:bCs/>
+        </w:rPr>
+        <w:t>hanon_value</w:t>
+      </w:r>
+      <w:r>
+        <w:t>.</w:t>
+      </w:r>
+    </w:p>
+    <w:p>
+      <w:pPr>
+        <w:pStyle w:val="bulletlist"/>
+        <w:numPr>
+          <w:ilvl w:val="0"/>
+          <w:numId w:val="17"/>
+        </w:numPr>
+      </w:pPr>
+      <w:r>
+        <w:t xml:space="preserve">Ubah </w:t>
+      </w:r>
+      <w:r>
+        <w:t xml:space="preserve">variabel </w:t>
+      </w:r>
+      <w:r>
+        <w:rPr>
+          <w:b/>
+          <w:bCs/>
+        </w:rPr>
+        <w:t>hanon_value</w:t>
+      </w:r>
+      <w:r>
+        <w:t xml:space="preserve"> ke dalam representasi </w:t>
+      </w:r>
+      <w:r>
+        <w:rPr>
+          <w:i/>
+          <w:iCs/>
+        </w:rPr>
+        <w:t>byte</w:t>
+      </w:r>
+      <w:r>
+        <w:t xml:space="preserve"> dengan menggunakan fungsi </w:t>
+      </w:r>
+      <w:r>
+        <w:rPr>
+          <w:b/>
+          <w:bCs/>
+        </w:rPr>
+        <w:t>pack()</w:t>
+      </w:r>
+      <w:r>
+        <w:t xml:space="preserve"> dari pustaka </w:t>
+      </w:r>
+      <w:r>
+        <w:rPr>
+          <w:b/>
+          <w:bCs/>
+        </w:rPr>
+        <w:t>struct</w:t>
+      </w:r>
+      <w:r>
+        <w:t xml:space="preserve">, kemudian ubah menjadi </w:t>
+      </w:r>
+      <w:r>
+        <w:rPr>
+          <w:i/>
+          <w:iCs/>
+        </w:rPr>
+        <w:t>bytearray</w:t>
+      </w:r>
+      <w:r>
+        <w:t xml:space="preserve">. </w:t>
+      </w:r>
+      <w:r>
+        <w:t xml:space="preserve">Konkatenasi </w:t>
+      </w:r>
+      <w:r>
+        <w:t xml:space="preserve">hasilnya ke dalam variabel </w:t>
+      </w:r>
+      <w:r>
+        <w:rPr>
+          <w:b/>
+          <w:bCs/>
+        </w:rPr>
+        <w:t>salt</w:t>
+      </w:r>
+      <w:r>
+        <w:t>.</w:t>
+      </w:r>
+    </w:p>
+    <w:p>
+      <w:pPr>
+        <w:pStyle w:val="bulletlist"/>
+        <w:numPr>
+          <w:ilvl w:val="0"/>
+          <w:numId w:val="17"/>
+        </w:numPr>
         <w:rPr>
           <w:sz w:val="22"/>
           <w:szCs w:val="22"/>
@@ -4396,23 +4350,7 @@
           <w:b/>
           <w:bCs/>
         </w:rPr>
-        <w:t>b64</w:t>
-      </w:r>
-      <w:proofErr w:type="gramStart"/>
-      <w:r>
-        <w:rPr>
-          <w:b/>
-          <w:bCs/>
-        </w:rPr>
-        <w:t>encode(</w:t>
-      </w:r>
-      <w:proofErr w:type="gramEnd"/>
-      <w:r>
-        <w:rPr>
-          <w:b/>
-          <w:bCs/>
-        </w:rPr>
-        <w:t>)</w:t>
+        <w:t>b64encode()</w:t>
       </w:r>
       <w:r>
         <w:t xml:space="preserve"> dari pustaka </w:t>
@@ -4607,6 +4545,16 @@
     </w:p>
     <w:p>
       <w:pPr>
+        <w:pStyle w:val="bulletlist"/>
+        <w:numPr>
+          <w:ilvl w:val="0"/>
+          <w:numId w:val="0"/>
+        </w:numPr>
+        <w:ind w:left="576" w:hanging="288"/>
+      </w:pPr>
+    </w:p>
+    <w:p>
+      <w:pPr>
         <w:pStyle w:val="Heading1"/>
       </w:pPr>
       <w:r>
@@ -4618,7 +4566,47 @@
         <w:pStyle w:val="BodyText"/>
       </w:pPr>
       <w:r>
-        <w:t>After the text edit has been completed, the paper is ready for the template. Duplicate the template file by using the Save As command, and use the naming convention prescribed by your conference for the name of your paper. In this newly created file, highlight all of the contents and import your prepared text file. You are now ready to style your paper; use the scroll down window on the left of the MS Word Formatting toolbar.</w:t>
+        <w:t>Bagian ini berisi pengujian program berserta analisis hasil pengujian</w:t>
+      </w:r>
+      <w:r>
+        <w:t>.</w:t>
+      </w:r>
+      <w:r>
+        <w:t xml:space="preserve"> </w:t>
+      </w:r>
+      <w:r>
+        <w:t xml:space="preserve">Ada tiga tahapan pengujian yang dilakukan. Pertama, pengujian </w:t>
+      </w:r>
+      <w:r>
+        <w:rPr>
+          <w:i/>
+          <w:iCs/>
+        </w:rPr>
+        <w:t>collision</w:t>
+      </w:r>
+      <w:r>
+        <w:t xml:space="preserve"> untuk 20.000 iterasi pertama </w:t>
+      </w:r>
+      <w:r>
+        <w:rPr>
+          <w:i/>
+          <w:iCs/>
+        </w:rPr>
+        <w:t>h</w:t>
+      </w:r>
+      <w:r>
+        <w:rPr>
+          <w:i/>
+          <w:iCs/>
+          <w:lang w:val="en-ID"/>
+        </w:rPr>
+        <w:t>énon map</w:t>
+      </w:r>
+      <w:r>
+        <w:rPr>
+          <w:lang w:val="en-ID"/>
+        </w:rPr>
+        <w:t xml:space="preserve">. Kedua, </w:t>
       </w:r>
     </w:p>
     <w:p>
@@ -4939,38 +4927,27 @@
         <w:t>”</w:t>
       </w:r>
       <w:r>
-        <w:t xml:space="preserve"> for your </w:t>
-      </w:r>
+        <w:t xml:space="preserve"> for your table title. Run-in heads, such as </w:t>
+      </w:r>
+      <w:r>
+        <w:t>“</w:t>
+      </w:r>
+      <w:r>
+        <w:t>Abstract,</w:t>
+      </w:r>
+      <w:r>
+        <w:t>”</w:t>
+      </w:r>
+      <w:r>
+        <w:t xml:space="preserve"> will require you to apply a style (in this case, italic) in addition to the style provided by the drop down menu to differentiate the head from the text.</w:t>
+      </w:r>
+    </w:p>
+    <w:p>
+      <w:pPr>
+        <w:pStyle w:val="BodyText"/>
+      </w:pPr>
       <w:r>
         <w:lastRenderedPageBreak/>
-        <w:t xml:space="preserve">table title. Run-in heads, such as </w:t>
-      </w:r>
-      <w:r>
-        <w:t>“</w:t>
-      </w:r>
-      <w:r>
-        <w:t>Abstract,</w:t>
-      </w:r>
-      <w:r>
-        <w:t>”</w:t>
-      </w:r>
-      <w:r>
-        <w:t xml:space="preserve"> will require you to apply a style (in this case, italic) in addition to the style provided by the </w:t>
-      </w:r>
-      <w:proofErr w:type="gramStart"/>
-      <w:r>
-        <w:t>drop down</w:t>
-      </w:r>
-      <w:proofErr w:type="gramEnd"/>
-      <w:r>
-        <w:t xml:space="preserve"> menu to differentiate the head from the text.</w:t>
-      </w:r>
-    </w:p>
-    <w:p>
-      <w:pPr>
-        <w:pStyle w:val="BodyText"/>
-      </w:pPr>
-      <w:r>
         <w:t xml:space="preserve">Text heads organize the topics on a relational, hierarchical basis. For example, the paper title is the primary text head because all subsequent material relates and elaborates on this one topic. If there are two or more sub-topics, the next level head (uppercase Roman numerals) should be used and, conversely, if there are not at least two sub-topics, then no subheads should be introduced. Styles named </w:t>
       </w:r>
       <w:r>
@@ -5319,15 +5296,7 @@
         <w:pStyle w:val="BodyText"/>
       </w:pPr>
       <w:r>
-        <w:t xml:space="preserve">Figure Labels: Use </w:t>
-      </w:r>
-      <w:proofErr w:type="gramStart"/>
-      <w:r>
-        <w:t>8 point</w:t>
-      </w:r>
-      <w:proofErr w:type="gramEnd"/>
-      <w:r>
-        <w:t xml:space="preserve"> Times New Roman for Figure labels. Use words rather than symbols or abbreviations when writing Figure axis labels to avoid confusing the reader. As an example, write the quantity </w:t>
+        <w:t xml:space="preserve">Figure Labels: Use 8 point Times New Roman for Figure labels. Use words rather than symbols or abbreviations when writing Figure axis labels to avoid confusing the reader. As an example, write the quantity </w:t>
       </w:r>
       <w:r>
         <w:t>“</w:t>
@@ -5381,15 +5350,7 @@
         <w:t>“</w:t>
       </w:r>
       <w:r>
-        <w:t xml:space="preserve">Magnetization (A </w:t>
-      </w:r>
-      <w:proofErr w:type="gramStart"/>
-      <w:r>
-        <w:t>( m</w:t>
-      </w:r>
-      <w:proofErr w:type="gramEnd"/>
-      <w:r>
-        <w:t>(1),</w:t>
+        <w:t>Magnetization (A ( m(1),</w:t>
       </w:r>
       <w:r>
         <w:t>”</w:t>
@@ -5511,91 +5472,34 @@
         <w:pStyle w:val="BodyText"/>
       </w:pPr>
       <w:r>
-        <w:t xml:space="preserve">The preferred spelling of the word </w:t>
-      </w:r>
-      <w:r>
-        <w:t>“</w:t>
-      </w:r>
-      <w:r>
-        <w:t>acknowledgment</w:t>
-      </w:r>
-      <w:r>
-        <w:t>”</w:t>
-      </w:r>
-      <w:r>
-        <w:t xml:space="preserve"> in America is without an </w:t>
-      </w:r>
-      <w:r>
-        <w:t>“</w:t>
-      </w:r>
-      <w:r>
-        <w:t>e</w:t>
-      </w:r>
-      <w:r>
-        <w:t>”</w:t>
-      </w:r>
-      <w:r>
-        <w:t xml:space="preserve"> after the </w:t>
-      </w:r>
-      <w:r>
-        <w:t>“</w:t>
-      </w:r>
-      <w:r>
-        <w:t>g.</w:t>
-      </w:r>
-      <w:r>
-        <w:t>”</w:t>
-      </w:r>
-      <w:r>
-        <w:t xml:space="preserve"> Avoid the stilted expression </w:t>
-      </w:r>
-      <w:r>
-        <w:t>“o</w:t>
-      </w:r>
-      <w:r>
-        <w:t>n</w:t>
-      </w:r>
-      <w:r>
-        <w:t>e of us (R. B. G.) thanks ...”</w:t>
-      </w:r>
-      <w:r>
-        <w:t>.</w:t>
-      </w:r>
-      <w:r>
-        <w:t xml:space="preserve"> </w:t>
-      </w:r>
-      <w:r>
-        <w:t xml:space="preserve"> </w:t>
-      </w:r>
-      <w:r>
-        <w:t xml:space="preserve">Instead, try </w:t>
-      </w:r>
-      <w:r>
-        <w:t>“</w:t>
-      </w:r>
-      <w:r>
-        <w:t>R.</w:t>
-      </w:r>
-      <w:r>
-        <w:t xml:space="preserve"> </w:t>
-      </w:r>
-      <w:r>
-        <w:t>B.</w:t>
-      </w:r>
-      <w:r>
-        <w:t xml:space="preserve"> </w:t>
-      </w:r>
-      <w:r>
-        <w:t>G. thanks...</w:t>
-      </w:r>
-      <w:r>
-        <w:t>”</w:t>
-      </w:r>
-      <w:r>
-        <w:t>.</w:t>
-      </w:r>
-      <w:r>
-        <w:t xml:space="preserve"> Put sponsor acknowledgments in the unnumbered footnote on the first page.</w:t>
+        <w:t>Puji syukur penulis panjatkan kepada Allah Swt. Karena atas rahmat dan karunia-Nya penulis dapat menyelesaikan makalah ini.</w:t>
+      </w:r>
+      <w:r>
+        <w:t xml:space="preserve"> Penulis juga ingin  mengucapkan terima kasih kepada Bapak Dr. Ir. Rinaldi Munir, selaku dosen pengampu mata kuliah </w:t>
+      </w:r>
+      <w:r>
+        <w:t>IF4020 Kriptogra</w:t>
+      </w:r>
+      <w:r>
+        <w:t>fi</w:t>
+      </w:r>
+      <w:r>
+        <w:t xml:space="preserve"> atas ilmu yang </w:t>
+      </w:r>
+      <w:r>
+        <w:t>telah diberikan</w:t>
+      </w:r>
+      <w:r>
+        <w:t xml:space="preserve"> selama berjalannya mata kuliah IF4020.</w:t>
+      </w:r>
+      <w:r>
+        <w:t xml:space="preserve"> Ilmu yang diberikan beliau sangat membantu penulis dalam menyelesaika</w:t>
+      </w:r>
+      <w:r>
+        <w:t>n makalah ini.</w:t>
+      </w:r>
+      <w:r>
+        <w:t xml:space="preserve"> Terakhir, penulis juga ingin mengucapkan terimaksih sebesar-besarnya kepada keluarga dan kawan penulis atas dukungannya selama penulis mengerjakan makalah ini.</w:t>
       </w:r>
     </w:p>
     <w:bookmarkEnd w:id="0"/>
@@ -5611,119 +5515,6 @@
           <w:rFonts w:eastAsia="MS Mincho"/>
         </w:rPr>
         <w:t>Referensi</w:t>
-      </w:r>
-    </w:p>
-    <w:p>
-      <w:pPr>
-        <w:pStyle w:val="BodyText"/>
-      </w:pPr>
-      <w:r>
-        <w:t xml:space="preserve">The template will number citations consecutively within brackets [1]. The sentence punctuation follows the bracket [2]. Refer simply to </w:t>
-      </w:r>
-      <w:r>
-        <w:t>the reference number, as in [3]—</w:t>
-      </w:r>
-      <w:r>
-        <w:t xml:space="preserve">do not use </w:t>
-      </w:r>
-      <w:r>
-        <w:t>“</w:t>
-      </w:r>
-      <w:r>
-        <w:t>Ref. [3]</w:t>
-      </w:r>
-      <w:r>
-        <w:t>”</w:t>
-      </w:r>
-      <w:r>
-        <w:t xml:space="preserve"> or </w:t>
-      </w:r>
-      <w:r>
-        <w:t>“</w:t>
-      </w:r>
-      <w:r>
-        <w:t>reference [3]</w:t>
-      </w:r>
-      <w:r>
-        <w:t>”</w:t>
-      </w:r>
-      <w:r>
-        <w:t xml:space="preserve"> except at the beginning of a sentence: </w:t>
-      </w:r>
-      <w:r>
-        <w:t>“</w:t>
-      </w:r>
-      <w:r>
-        <w:t>Reference [3] was the first ...</w:t>
-      </w:r>
-      <w:r>
-        <w:t>”</w:t>
-      </w:r>
-    </w:p>
-    <w:p>
-      <w:pPr>
-        <w:pStyle w:val="BodyText"/>
-      </w:pPr>
-      <w:r>
-        <w:t>Number footnotes separately in superscripts. Place the actual footnote at the bottom of the column in which it was cited. Do not put footnotes in the reference list. Use letters for table footnotes.</w:t>
-      </w:r>
-    </w:p>
-    <w:p>
-      <w:pPr>
-        <w:pStyle w:val="BodyText"/>
-      </w:pPr>
-      <w:r>
-        <w:t>Unless there are six a</w:t>
-      </w:r>
-      <w:r>
-        <w:t>uthors or more give all authors’</w:t>
-      </w:r>
-      <w:r>
-        <w:t xml:space="preserve"> names; do not use </w:t>
-      </w:r>
-      <w:r>
-        <w:t>“</w:t>
-      </w:r>
-      <w:r>
-        <w:t>et al.</w:t>
-      </w:r>
-      <w:r>
-        <w:t>”</w:t>
-      </w:r>
-      <w:r>
-        <w:t xml:space="preserve">. Papers that have not been published, even if they have been submitted for publication, should be cited as </w:t>
-      </w:r>
-      <w:r>
-        <w:t>“</w:t>
-      </w:r>
-      <w:r>
-        <w:t>unpublished</w:t>
-      </w:r>
-      <w:r>
-        <w:t>”</w:t>
-      </w:r>
-      <w:r>
-        <w:t xml:space="preserve"> [4]. Papers that have been accepted for publication should be cited as </w:t>
-      </w:r>
-      <w:r>
-        <w:t>“</w:t>
-      </w:r>
-      <w:r>
-        <w:t>in press</w:t>
-      </w:r>
-      <w:r>
-        <w:t>”</w:t>
-      </w:r>
-      <w:r>
-        <w:t xml:space="preserve"> [5]. Capitalize only the first word in a paper title, except for proper nouns and element symbols.</w:t>
-      </w:r>
-    </w:p>
-    <w:p>
-      <w:pPr>
-        <w:pStyle w:val="BodyText"/>
-      </w:pPr>
-      <w:r>
-        <w:t>For papers published in translation journals, please give the English citation first, followed by the original foreign-language citation [6].</w:t>
       </w:r>
     </w:p>
     <w:p>
@@ -6044,65 +5835,11 @@
           <w:ilvl w:val="0"/>
           <w:numId w:val="0"/>
         </w:numPr>
-        <w:jc w:val="center"/>
-        <w:rPr>
-          <w:sz w:val="20"/>
-          <w:szCs w:val="20"/>
-        </w:rPr>
-      </w:pPr>
-      <w:r>
-        <w:rPr>
-          <w:sz w:val="20"/>
-          <w:szCs w:val="20"/>
-        </w:rPr>
-        <w:t>P</w:t>
-      </w:r>
-      <w:r>
-        <w:rPr>
-          <w:sz w:val="20"/>
-          <w:szCs w:val="20"/>
-        </w:rPr>
-        <w:t>E</w:t>
-      </w:r>
-      <w:r>
-        <w:rPr>
-          <w:sz w:val="20"/>
-          <w:szCs w:val="20"/>
-        </w:rPr>
-        <w:t>RNYATAAN</w:t>
-      </w:r>
-    </w:p>
-    <w:p>
-      <w:pPr>
-        <w:jc w:val="both"/>
-      </w:pPr>
-      <w:r>
-        <w:t>Dengan ini saya menyatakan bahwa makalah yang saya tulis ini adalah tulisan saya sendiri, bukan saduran, atau terjemahan dari makalah orang lain, dan bukan plagiasi.</w:t>
-      </w:r>
-    </w:p>
-    <w:p>
-      <w:pPr>
-        <w:jc w:val="right"/>
-      </w:pPr>
-      <w:r>
-        <w:t>Bandung, 12 Juni 2024</w:t>
-      </w:r>
-    </w:p>
-    <w:p>
-      <w:pPr>
-        <w:jc w:val="right"/>
-      </w:pPr>
-      <w:r>
-        <w:t>Ttd</w:t>
-      </w:r>
-    </w:p>
-    <w:p>
-      <w:pPr>
-        <w:jc w:val="right"/>
-      </w:pPr>
-      <w:r>
-        <w:t>Nama dan NIM</w:t>
-      </w:r>
+        <w:ind w:left="360"/>
+        <w:rPr>
+          <w:rFonts w:eastAsia="MS Mincho"/>
+        </w:rPr>
+      </w:pPr>
     </w:p>
     <w:p>
       <w:pPr>
@@ -6111,12 +5848,138 @@
           <w:ilvl w:val="0"/>
           <w:numId w:val="0"/>
         </w:numPr>
-        <w:jc w:val="left"/>
+        <w:jc w:val="center"/>
         <w:rPr>
           <w:sz w:val="20"/>
           <w:szCs w:val="20"/>
         </w:rPr>
       </w:pPr>
+      <w:r>
+        <w:rPr>
+          <w:sz w:val="20"/>
+          <w:szCs w:val="20"/>
+        </w:rPr>
+        <w:t>P</w:t>
+      </w:r>
+      <w:r>
+        <w:rPr>
+          <w:sz w:val="20"/>
+          <w:szCs w:val="20"/>
+        </w:rPr>
+        <w:t>E</w:t>
+      </w:r>
+      <w:r>
+        <w:rPr>
+          <w:sz w:val="20"/>
+          <w:szCs w:val="20"/>
+        </w:rPr>
+        <w:t>RNYATAAN</w:t>
+      </w:r>
+    </w:p>
+    <w:p>
+      <w:pPr>
+        <w:jc w:val="both"/>
+      </w:pPr>
+      <w:r>
+        <w:t>Dengan ini saya menyatakan bahwa makalah yang saya tulis ini adalah tulisan saya sendiri, bukan saduran, atau terjemahan dari makalah orang lain, dan bukan plagiasi.</w:t>
+      </w:r>
+    </w:p>
+    <w:p>
+      <w:pPr>
+        <w:jc w:val="right"/>
+      </w:pPr>
+      <w:r>
+        <w:t>Bandung, 12 Juni 2024</w:t>
+      </w:r>
+    </w:p>
+    <w:p>
+      <w:pPr>
+        <w:jc w:val="right"/>
+      </w:pPr>
+      <w:r>
+        <w:rPr>
+          <w:noProof/>
+        </w:rPr>
+        <w:drawing>
+          <wp:inline distT="0" distB="0" distL="0" distR="0" wp14:anchorId="3718B5D7" wp14:editId="7B50A7A4">
+            <wp:extent cx="1269723" cy="580445"/>
+            <wp:effectExtent l="0" t="0" r="6985" b="0"/>
+            <wp:docPr id="5" name="Picture 5"/>
+            <wp:cNvGraphicFramePr>
+              <a:graphicFrameLocks xmlns:a="http://schemas.openxmlformats.org/drawingml/2006/main" noChangeAspect="1"/>
+            </wp:cNvGraphicFramePr>
+            <a:graphic xmlns:a="http://schemas.openxmlformats.org/drawingml/2006/main">
+              <a:graphicData uri="http://schemas.openxmlformats.org/drawingml/2006/picture">
+                <pic:pic xmlns:pic="http://schemas.openxmlformats.org/drawingml/2006/picture">
+                  <pic:nvPicPr>
+                    <pic:cNvPr id="5" name="Picture 5"/>
+                    <pic:cNvPicPr/>
+                  </pic:nvPicPr>
+                  <pic:blipFill>
+                    <a:blip r:embed="rId20"/>
+                    <a:stretch>
+                      <a:fillRect/>
+                    </a:stretch>
+                  </pic:blipFill>
+                  <pic:spPr>
+                    <a:xfrm>
+                      <a:off x="0" y="0"/>
+                      <a:ext cx="1281880" cy="586003"/>
+                    </a:xfrm>
+                    <a:prstGeom prst="rect">
+                      <a:avLst/>
+                    </a:prstGeom>
+                  </pic:spPr>
+                </pic:pic>
+              </a:graphicData>
+            </a:graphic>
+          </wp:inline>
+        </w:drawing>
+      </w:r>
+    </w:p>
+    <w:p>
+      <w:pPr>
+        <w:pStyle w:val="references"/>
+        <w:numPr>
+          <w:ilvl w:val="0"/>
+          <w:numId w:val="0"/>
+        </w:numPr>
+        <w:jc w:val="right"/>
+        <w:rPr>
+          <w:noProof w:val="0"/>
+          <w:sz w:val="20"/>
+          <w:szCs w:val="20"/>
+        </w:rPr>
+      </w:pPr>
+      <w:r>
+        <w:rPr>
+          <w:noProof w:val="0"/>
+          <w:sz w:val="20"/>
+          <w:szCs w:val="20"/>
+        </w:rPr>
+        <w:t>Fawwaz Anugrah Wiradhika Dharmasatya</w:t>
+      </w:r>
+    </w:p>
+    <w:p>
+      <w:pPr>
+        <w:pStyle w:val="references"/>
+        <w:numPr>
+          <w:ilvl w:val="0"/>
+          <w:numId w:val="0"/>
+        </w:numPr>
+        <w:jc w:val="right"/>
+        <w:rPr>
+          <w:sz w:val="20"/>
+          <w:szCs w:val="20"/>
+        </w:rPr>
+      </w:pPr>
+      <w:r>
+        <w:rPr>
+          <w:sz w:val="20"/>
+          <w:szCs w:val="20"/>
+        </w:rPr>
+        <w:t>13520086</w:t>
+      </w:r>
     </w:p>
     <w:p>
       <w:pPr>
@@ -6249,14 +6112,12 @@
     <w:r>
       <w:t xml:space="preserve">Makalah </w:t>
     </w:r>
-    <w:proofErr w:type="gramStart"/>
     <w:r>
       <w:t xml:space="preserve">Tugas  </w:t>
     </w:r>
     <w:r>
       <w:t>IF</w:t>
     </w:r>
-    <w:proofErr w:type="gramEnd"/>
     <w:r>
       <w:t>4020</w:t>
     </w:r>
@@ -8307,6 +8168,7 @@
   <w:style w:type="character" w:default="1" w:styleId="DefaultParagraphFont">
     <w:name w:val="Default Paragraph Font"/>
     <w:uiPriority w:val="1"/>
+    <w:semiHidden/>
     <w:unhideWhenUsed/>
   </w:style>
   <w:style w:type="table" w:default="1" w:styleId="TableNormal">

</xml_diff>

<commit_message>
feat: repositori kode sumber
</commit_message>
<xml_diff>
--- a/doc/13520086_Implementasi Pembangkitan Bilangan Acak Untuk Menghasilkan Salt Menggunakan  Henon Map.docx
+++ b/doc/13520086_Implementasi Pembangkitan Bilangan Acak Untuk Menghasilkan Salt Menggunakan  Henon Map.docx
@@ -5394,7 +5394,15 @@
     </w:p>
     <w:p>
       <w:pPr>
-        <w:pStyle w:val="Heading5"/>
+        <w:pStyle w:val="Heading1"/>
+      </w:pPr>
+      <w:r>
+        <w:t>Kesimpulan dan saran</w:t>
+      </w:r>
+    </w:p>
+    <w:p>
+      <w:pPr>
+        <w:jc w:val="both"/>
         <w:rPr>
           <w:rFonts w:eastAsia="MS Mincho"/>
         </w:rPr>
@@ -5403,146 +5411,135 @@
         <w:rPr>
           <w:rFonts w:eastAsia="MS Mincho"/>
         </w:rPr>
-        <w:t xml:space="preserve">Video Link at Youtube </w:t>
-      </w:r>
-      <w:r>
+        <w:t>wfegerg</w:t>
+      </w:r>
+    </w:p>
+    <w:p>
+      <w:pPr>
+        <w:pStyle w:val="Heading1"/>
+        <w:numPr>
+          <w:ilvl w:val="0"/>
+          <w:numId w:val="0"/>
+        </w:numPr>
+      </w:pPr>
+      <w:r>
+        <w:t>Repositori Kode Sumber</w:t>
+      </w:r>
+    </w:p>
+    <w:p>
+      <w:pPr>
+        <w:pStyle w:val="BodyText"/>
+        <w:ind w:firstLine="0"/>
+      </w:pPr>
+      <w:r>
+        <w:tab/>
+        <w:t>Kode sumber untuk implementasi disimpan pada GitHub dan dapat diakses menggunakan tautan berikut:</w:t>
+      </w:r>
+    </w:p>
+    <w:p>
+      <w:pPr>
+        <w:pStyle w:val="BodyText"/>
+        <w:ind w:firstLine="0"/>
+      </w:pPr>
+      <w:hyperlink r:id="rId16" w:history="1">
+        <w:r>
+          <w:rPr>
+            <w:rStyle w:val="Hyperlink"/>
+          </w:rPr>
+          <w:t>https://github.com/Wiradhika6051/Tugas-5-Kriptografi</w:t>
+        </w:r>
+      </w:hyperlink>
+      <w:r>
+        <w:t xml:space="preserve"> </w:t>
+      </w:r>
+    </w:p>
+    <w:p>
+      <w:pPr>
+        <w:pStyle w:val="Heading1"/>
+        <w:numPr>
+          <w:ilvl w:val="0"/>
+          <w:numId w:val="0"/>
+        </w:numPr>
+      </w:pPr>
+      <w:bookmarkStart w:id="0" w:name="_Hlk38102450"/>
+      <w:r>
+        <w:t>Ucapan terima kasih</w:t>
+      </w:r>
+    </w:p>
+    <w:p>
+      <w:pPr>
+        <w:pStyle w:val="BodyText"/>
+      </w:pPr>
+      <w:r>
+        <w:t>Puji syukur penulis panjatkan kepada Allah Swt. Karena atas rahmat dan karunia-Nya penulis dapat menyelesaikan makalah ini.</w:t>
+      </w:r>
+      <w:r>
+        <w:t xml:space="preserve"> Penulis juga ingin  mengucapkan terima kasih kepada Bapak </w:t>
+      </w:r>
+      <w:r>
+        <w:t>Dr. Ir. Rinaldi Munir, selaku dosen pengampu mata kuliah IF4020 Kriptogra</w:t>
+      </w:r>
+      <w:r>
+        <w:t>fi</w:t>
+      </w:r>
+      <w:r>
+        <w:t xml:space="preserve"> atas ilmu yang </w:t>
+      </w:r>
+      <w:r>
+        <w:t>telah diberikan</w:t>
+      </w:r>
+      <w:r>
+        <w:t xml:space="preserve"> selama berjalannya mata kuliah IF4020.</w:t>
+      </w:r>
+      <w:r>
+        <w:t xml:space="preserve"> Ilmu yang diberikan beliau sangat membantu penulis dalam menyelesaika</w:t>
+      </w:r>
+      <w:r>
+        <w:t>n makalah ini.</w:t>
+      </w:r>
+      <w:r>
+        <w:t xml:space="preserve"> Terakhir, penulis juga ingin mengucapkan terimaksih sebesar-besarnya kepada keluarga dan kawan penulis atas dukungannya selama penulis mengerjakan makalah ini.</w:t>
+      </w:r>
+    </w:p>
+    <w:bookmarkEnd w:id="0"/>
+    <w:p>
+      <w:pPr>
+        <w:pStyle w:val="Heading1"/>
+        <w:numPr>
+          <w:ilvl w:val="0"/>
+          <w:numId w:val="0"/>
+        </w:numPr>
+      </w:pPr>
+      <w:r>
+        <w:t>Referensi</w:t>
+      </w:r>
+    </w:p>
+    <w:p>
+      <w:pPr>
+        <w:pStyle w:val="references"/>
         <w:rPr>
           <w:rFonts w:eastAsia="MS Mincho"/>
-          <w:i/>
-          <w:iCs/>
-        </w:rPr>
-        <w:t>(</w:t>
-      </w:r>
+        </w:rPr>
+      </w:pPr>
       <w:r>
         <w:rPr>
           <w:rFonts w:eastAsia="MS Mincho"/>
-          <w:i/>
-          <w:iCs/>
-          <w:smallCaps w:val="0"/>
-        </w:rPr>
-        <w:t>Heading 5</w:t>
+        </w:rPr>
+        <w:t xml:space="preserve">OWASP. </w:t>
       </w:r>
       <w:r>
         <w:rPr>
           <w:rFonts w:eastAsia="MS Mincho"/>
-          <w:i/>
-          <w:iCs/>
-        </w:rPr>
-        <w:t>)</w:t>
-      </w:r>
-    </w:p>
-    <w:p>
-      <w:pPr>
-        <w:pStyle w:val="BodyText"/>
-      </w:pPr>
-      <w:r>
-        <w:t>Include link of your video on YouTube in this section.</w:t>
-      </w:r>
-    </w:p>
-    <w:p>
-      <w:pPr>
-        <w:pStyle w:val="Heading1"/>
-      </w:pPr>
-      <w:r>
-        <w:t>Kesimpulan dan saran</w:t>
-      </w:r>
-    </w:p>
-    <w:p>
-      <w:pPr>
-        <w:pStyle w:val="BodyText"/>
-      </w:pPr>
-    </w:p>
-    <w:p>
-      <w:pPr>
-        <w:pStyle w:val="Heading5"/>
+        </w:rPr>
+        <w:t>Methods for Enhancing Password Storage</w:t>
+      </w:r>
+      <w:r>
         <w:rPr>
           <w:rFonts w:eastAsia="MS Mincho"/>
         </w:rPr>
-      </w:pPr>
-      <w:bookmarkStart w:id="0" w:name="_Hlk38102450"/>
-      <w:r>
-        <w:rPr>
-          <w:rFonts w:eastAsia="MS Mincho"/>
-        </w:rPr>
-        <w:t>Ucapan terima kasih</w:t>
-      </w:r>
-    </w:p>
-    <w:p>
-      <w:pPr>
-        <w:pStyle w:val="BodyText"/>
-      </w:pPr>
-      <w:r>
-        <w:t>Puji syukur penulis panjatkan kepada Allah Swt. Karena atas rahmat dan karunia-Nya penulis dapat menyelesaikan makalah ini.</w:t>
-      </w:r>
-      <w:r>
-        <w:t xml:space="preserve"> Penulis juga ingin  mengucapkan terima kasih kepada Bapak Dr. Ir. Rinaldi Munir, selaku dosen pengampu mata kuliah </w:t>
-      </w:r>
-      <w:r>
-        <w:t>IF4020 Kriptogra</w:t>
-      </w:r>
-      <w:r>
-        <w:t>fi</w:t>
-      </w:r>
-      <w:r>
-        <w:t xml:space="preserve"> atas ilmu yang </w:t>
-      </w:r>
-      <w:r>
-        <w:t>telah diberikan</w:t>
-      </w:r>
-      <w:r>
-        <w:t xml:space="preserve"> selama berjalannya mata kuliah IF4020.</w:t>
-      </w:r>
-      <w:r>
-        <w:t xml:space="preserve"> Ilmu yang diberikan beliau sangat membantu penulis dalam menyelesaika</w:t>
-      </w:r>
-      <w:r>
-        <w:t>n makalah ini.</w:t>
-      </w:r>
-      <w:r>
-        <w:t xml:space="preserve"> Terakhir, penulis juga ingin mengucapkan terimaksih sebesar-besarnya kepada keluarga dan kawan penulis atas dukungannya selama penulis mengerjakan makalah ini.</w:t>
-      </w:r>
-    </w:p>
-    <w:bookmarkEnd w:id="0"/>
-    <w:p>
-      <w:pPr>
-        <w:pStyle w:val="Heading5"/>
-        <w:rPr>
-          <w:rFonts w:eastAsia="MS Mincho"/>
-        </w:rPr>
-      </w:pPr>
-      <w:r>
-        <w:rPr>
-          <w:rFonts w:eastAsia="MS Mincho"/>
-        </w:rPr>
-        <w:t>Referensi</w:t>
-      </w:r>
-    </w:p>
-    <w:p>
-      <w:pPr>
-        <w:pStyle w:val="references"/>
-        <w:rPr>
-          <w:rFonts w:eastAsia="MS Mincho"/>
-        </w:rPr>
-      </w:pPr>
-      <w:r>
-        <w:rPr>
-          <w:rFonts w:eastAsia="MS Mincho"/>
-        </w:rPr>
-        <w:t xml:space="preserve">OWASP. </w:t>
-      </w:r>
-      <w:r>
-        <w:rPr>
-          <w:rFonts w:eastAsia="MS Mincho"/>
-        </w:rPr>
-        <w:t>Methods for Enhancing Password Storage</w:t>
-      </w:r>
-      <w:r>
-        <w:rPr>
-          <w:rFonts w:eastAsia="MS Mincho"/>
-        </w:rPr>
         <w:t xml:space="preserve">. Diakses pada 05 Juni 2024, dari </w:t>
       </w:r>
-      <w:hyperlink r:id="rId16" w:anchor="methods-for-enhancing-password-storage" w:history="1">
+      <w:hyperlink r:id="rId17" w:anchor="methods-for-enhancing-password-storage" w:history="1">
         <w:r>
           <w:rPr>
             <w:rStyle w:val="Hyperlink"/>
@@ -5595,7 +5592,7 @@
         </w:rPr>
         <w:t xml:space="preserve">Diakses pada 05 Juni 2024, dari </w:t>
       </w:r>
-      <w:hyperlink r:id="rId17" w:history="1">
+      <w:hyperlink r:id="rId18" w:history="1">
         <w:r>
           <w:rPr>
             <w:rStyle w:val="Hyperlink"/>
@@ -5636,7 +5633,7 @@
         </w:rPr>
         <w:t xml:space="preserve">. Diakses pada 05 Juni 2024, dari </w:t>
       </w:r>
-      <w:hyperlink r:id="rId18" w:history="1">
+      <w:hyperlink r:id="rId19" w:history="1">
         <w:r>
           <w:rPr>
             <w:rStyle w:val="Hyperlink"/>
@@ -5710,7 +5707,7 @@
         </w:rPr>
         <w:t xml:space="preserve">Weisstein, Eric W. "Chaos." From MathWorld--A Wolfram Web Resource. </w:t>
       </w:r>
-      <w:hyperlink r:id="rId19" w:history="1">
+      <w:hyperlink r:id="rId20" w:history="1">
         <w:r>
           <w:rPr>
             <w:rStyle w:val="Hyperlink"/>
@@ -5916,7 +5913,7 @@
                     <pic:cNvPicPr/>
                   </pic:nvPicPr>
                   <pic:blipFill>
-                    <a:blip r:embed="rId20"/>
+                    <a:blip r:embed="rId21"/>
                     <a:stretch>
                       <a:fillRect/>
                     </a:stretch>
@@ -8252,8 +8249,7 @@
   <w:style w:type="character" w:customStyle="1" w:styleId="Heading5Char">
     <w:name w:val="Heading 5 Char"/>
     <w:link w:val="Heading5"/>
-    <w:uiPriority w:val="9"/>
-    <w:semiHidden/>
+    <w:uiPriority w:val="99"/>
     <w:locked/>
     <w:rPr>
       <w:rFonts w:cs="Times New Roman"/>

</xml_diff>